<commit_message>
Agregando última información de diplomado
</commit_message>
<xml_diff>
--- a/Proyecto final/Aprendizaje significativo.docx
+++ b/Proyecto final/Aprendizaje significativo.docx
@@ -155,7 +155,7 @@
                                     <w:tag w:val=""/>
                                     <w:id w:val="-650599894"/>
                                     <w:dataBinding w:prefixMappings="xmlns:ns0='http://schemas.microsoft.com/office/2006/coverPageProps' " w:xpath="/ns0:CoverPageProperties[1]/ns0:PublishDate[1]" w:storeItemID="{55AF091B-3C7A-41E3-B477-F2FDAA23CFDA}"/>
-                                    <w:date w:fullDate="2025-01-26T00:00:00Z">
+                                    <w:date w:fullDate="2025-01-30T00:00:00Z">
                                       <w:dateFormat w:val="d/M/yy"/>
                                       <w:lid w:val="es-MX"/>
                                       <w:storeMappedDataAs w:val="dateTime"/>
@@ -180,16 +180,7 @@
                                           <w:szCs w:val="28"/>
                                           <w:lang w:val="es-MX"/>
                                         </w:rPr>
-                                        <w:t>2</w:t>
-                                      </w:r>
-                                      <w:r>
-                                        <w:rPr>
-                                          <w:color w:val="FFFFFF" w:themeColor="background1"/>
-                                          <w:sz w:val="28"/>
-                                          <w:szCs w:val="28"/>
-                                          <w:lang w:val="es-MX"/>
-                                        </w:rPr>
-                                        <w:t>6</w:t>
+                                        <w:t>30</w:t>
                                       </w:r>
                                       <w:r>
                                         <w:rPr>
@@ -3486,7 +3477,7 @@
                               <w:tag w:val=""/>
                               <w:id w:val="-650599894"/>
                               <w:dataBinding w:prefixMappings="xmlns:ns0='http://schemas.microsoft.com/office/2006/coverPageProps' " w:xpath="/ns0:CoverPageProperties[1]/ns0:PublishDate[1]" w:storeItemID="{55AF091B-3C7A-41E3-B477-F2FDAA23CFDA}"/>
-                              <w:date w:fullDate="2025-01-26T00:00:00Z">
+                              <w:date w:fullDate="2025-01-30T00:00:00Z">
                                 <w:dateFormat w:val="d/M/yy"/>
                                 <w:lid w:val="es-MX"/>
                                 <w:storeMappedDataAs w:val="dateTime"/>
@@ -3511,16 +3502,7 @@
                                     <w:szCs w:val="28"/>
                                     <w:lang w:val="es-MX"/>
                                   </w:rPr>
-                                  <w:t>2</w:t>
-                                </w:r>
-                                <w:r>
-                                  <w:rPr>
-                                    <w:color w:val="FFFFFF" w:themeColor="background1"/>
-                                    <w:sz w:val="28"/>
-                                    <w:szCs w:val="28"/>
-                                    <w:lang w:val="es-MX"/>
-                                  </w:rPr>
-                                  <w:t>6</w:t>
+                                  <w:t>30</w:t>
                                 </w:r>
                                 <w:r>
                                   <w:rPr>
@@ -6410,7 +6392,13 @@
         <w:rPr>
           <w:lang w:val="es-NI"/>
         </w:rPr>
-        <w:t xml:space="preserve"> y este ha sido uno de los más grandes aprendizajes de este diplomado, sin duda, seguiré en el camino de la vida con muchísimas nuevas herramientas gracias a este conocimiento.</w:t>
+        <w:t xml:space="preserve"> y este ha sido uno de los más grandes aprendizajes de este diplomado, </w:t>
+      </w:r>
+      <w:r>
+        <w:rPr>
+          <w:lang w:val="es-NI"/>
+        </w:rPr>
+        <w:t>junto con las incontables experiencias de los compañeros, opiniones, pensamientos y aportes ha sido una experiencia enriquecedora y gratificante. Considero que el liderazgo es una herramienta que nos permitirá desenvolvernos mejor en nuestros espacios de trabajo, pero creo que el mayor cambio y beneficio, se podrá obtener en el autoliderazgo y en el autoconocimiento.</w:t>
       </w:r>
     </w:p>
     <w:sectPr>
@@ -8058,7 +8046,7 @@
 
 <file path=customXml/item1.xml><?xml version="1.0" encoding="utf-8"?>
 <CoverPageProperties xmlns="http://schemas.microsoft.com/office/2006/coverPageProps">
-  <PublishDate>2025-01-26T00:00:00</PublishDate>
+  <PublishDate>2025-01-30T00:00:00</PublishDate>
   <Abstract/>
   <CompanyAddress/>
   <CompanyPhone/>

</xml_diff>